<commit_message>
seguridad y empresas temas
</commit_message>
<xml_diff>
--- a/Empresas/Tema 5/Empresas - Tema 5.docx
+++ b/Empresas/Tema 5/Empresas - Tema 5.docx
@@ -819,7 +819,7 @@
           <w:b/>
           <w:bCs/>
         </w:rPr>
-        <w:t>y las mediadas preventivas</w:t>
+        <w:t>y las medidas preventivas</w:t>
       </w:r>
       <w:r>
         <w:t xml:space="preserve"> que esta toma</w:t>
@@ -994,15 +994,7 @@
         <w:t>s</w:t>
       </w:r>
       <w:r>
-        <w:t xml:space="preserve">: Inditex, </w:t>
-      </w:r>
-      <w:proofErr w:type="spellStart"/>
-      <w:r>
-        <w:t>Tendam</w:t>
-      </w:r>
-      <w:proofErr w:type="spellEnd"/>
-      <w:r>
-        <w:t>.</w:t>
+        <w:t>: Inditex, Tendam.</w:t>
       </w:r>
     </w:p>
     <w:p>
@@ -1041,15 +1033,7 @@
         <w:t>identificar distintos productos o servicios de una empresa.</w:t>
       </w:r>
       <w:r>
-        <w:t xml:space="preserve"> Se pueden utilizar palabras, números, letras, etc.… Ejemplos: Zara y Bershka (Inditex) o Cortefiel, Springfield (</w:t>
-      </w:r>
-      <w:proofErr w:type="spellStart"/>
-      <w:r>
-        <w:t>Tendam</w:t>
-      </w:r>
-      <w:proofErr w:type="spellEnd"/>
-      <w:r>
-        <w:t>)</w:t>
+        <w:t xml:space="preserve"> Se pueden utilizar palabras, números, letras, etc.… Ejemplos: Zara y Bershka (Inditex) o Cortefiel, Springfield (Tendam)</w:t>
       </w:r>
     </w:p>
     <w:p>
@@ -1127,7 +1111,7 @@
         <v:path o:extrusionok="f" gradientshapeok="t" o:connecttype="rect"/>
         <o:lock v:ext="edit" aspectratio="t"/>
       </v:shapetype>
-      <v:shape id="_x0000_i1719" type="#_x0000_t75" style="width:11.25pt;height:11.25pt" o:bullet="t">
+      <v:shape id="_x0000_i1054" type="#_x0000_t75" style="width:11.25pt;height:11.25pt" o:bullet="t">
         <v:imagedata r:id="rId1" o:title="msoE285"/>
       </v:shape>
     </w:pict>

</xml_diff>